<commit_message>
Sunday, April 23, 2023, 8:06:00 AM Eastern European Summer Time
</commit_message>
<xml_diff>
--- a/year1-term2/OOP/lb8/звіт.docx
+++ b/year1-term2/OOP/lb8/звіт.docx
@@ -96,10 +96,19 @@
       <w:pPr>
         <w:spacing w:after="0" w:line="360" w:lineRule="auto"/>
         <w:jc w:val="center"/>
+        <w:rPr>
+          <w:lang w:val="en-US"/>
+        </w:rPr>
       </w:pPr>
       <w:r>
         <w:t>з лабораторної роботи №</w:t>
       </w:r>
+      <w:r>
+        <w:rPr>
+          <w:lang w:val="en-US"/>
+        </w:rPr>
+        <w:t>8</w:t>
+      </w:r>
     </w:p>
     <w:p>
       <w:pPr>
@@ -128,7 +137,13 @@
         <w:t>а тему</w:t>
       </w:r>
       <w:r>
-        <w:t xml:space="preserve"> «»</w:t>
+        <w:t xml:space="preserve"> «</w:t>
+      </w:r>
+      <w:r>
+        <w:t>ОБРОБКА ВИНЯТКОВИХ  СИТУАЦІЙ</w:t>
+      </w:r>
+      <w:r>
+        <w:t>»</w:t>
       </w:r>
     </w:p>
     <w:p>
@@ -310,13 +325,8 @@
         <w:t xml:space="preserve"> </w:t>
       </w:r>
       <w:r>
-        <w:t xml:space="preserve">Ю. </w:t>
-      </w:r>
-      <w:proofErr w:type="spellStart"/>
-      <w:r>
-        <w:t>Дейнега</w:t>
-      </w:r>
-      <w:proofErr w:type="spellEnd"/>
+        <w:t>Ю. Дейнега</w:t>
+      </w:r>
     </w:p>
     <w:p>
       <w:pPr>
@@ -1038,17 +1048,9 @@
         <w:rPr>
           <w:lang w:val="en-US"/>
         </w:rPr>
-        <w:t xml:space="preserve"> – </w:t>
-      </w:r>
-      <w:proofErr w:type="spellStart"/>
-      <w:r>
-        <w:rPr>
-          <w:lang w:val="en-US"/>
-        </w:rPr>
-        <w:t>sup.h</w:t>
+        <w:t xml:space="preserve"> – sup.h</w:t>
       </w:r>
       <w:bookmarkEnd w:id="4"/>
-      <w:proofErr w:type="spellEnd"/>
     </w:p>
     <w:p>
       <w:pPr>
@@ -1086,17 +1088,9 @@
         <w:rPr>
           <w:lang w:val="en-US"/>
         </w:rPr>
-        <w:t xml:space="preserve">– </w:t>
-      </w:r>
-      <w:proofErr w:type="spellStart"/>
-      <w:r>
-        <w:rPr>
-          <w:lang w:val="en-US"/>
-        </w:rPr>
-        <w:t>lib.h</w:t>
+        <w:t>– lib.h</w:t>
       </w:r>
       <w:bookmarkEnd w:id="5"/>
-      <w:proofErr w:type="spellEnd"/>
     </w:p>
     <w:p>
       <w:pPr>

</xml_diff>

<commit_message>
Sunday, April 23, 2023, 8:06:18 AM Eastern European Summer Time
</commit_message>
<xml_diff>
--- a/year1-term2/OOP/lb8/звіт.docx
+++ b/year1-term2/OOP/lb8/звіт.docx
@@ -325,8 +325,13 @@
         <w:t xml:space="preserve"> </w:t>
       </w:r>
       <w:r>
-        <w:t>Ю. Дейнега</w:t>
-      </w:r>
+        <w:t xml:space="preserve">Ю. </w:t>
+      </w:r>
+      <w:proofErr w:type="spellStart"/>
+      <w:r>
+        <w:t>Дейнега</w:t>
+      </w:r>
+      <w:proofErr w:type="spellEnd"/>
     </w:p>
     <w:p>
       <w:pPr>
@@ -948,7 +953,52 @@
         <w:ind w:firstLine="851"/>
       </w:pPr>
       <w:r>
-        <w:t>Навчитись використовувати при створені програм мовою програмування С++.</w:t>
+        <w:t>Навчитись</w:t>
+      </w:r>
+      <w:r>
+        <w:rPr>
+          <w:lang w:val="en-US"/>
+        </w:rPr>
+        <w:t xml:space="preserve"> </w:t>
+      </w:r>
+      <w:proofErr w:type="spellStart"/>
+      <w:r>
+        <w:rPr>
+          <w:lang w:val="en-US"/>
+        </w:rPr>
+        <w:t>обробляти</w:t>
+      </w:r>
+      <w:proofErr w:type="spellEnd"/>
+      <w:r>
+        <w:rPr>
+          <w:lang w:val="en-US"/>
+        </w:rPr>
+        <w:t xml:space="preserve"> </w:t>
+      </w:r>
+      <w:proofErr w:type="spellStart"/>
+      <w:r>
+        <w:rPr>
+          <w:lang w:val="en-US"/>
+        </w:rPr>
+        <w:t>виняткові</w:t>
+      </w:r>
+      <w:proofErr w:type="spellEnd"/>
+      <w:r>
+        <w:rPr>
+          <w:lang w:val="en-US"/>
+        </w:rPr>
+        <w:t xml:space="preserve"> </w:t>
+      </w:r>
+      <w:proofErr w:type="spellStart"/>
+      <w:r>
+        <w:rPr>
+          <w:lang w:val="en-US"/>
+        </w:rPr>
+        <w:t>ситуації</w:t>
+      </w:r>
+      <w:proofErr w:type="spellEnd"/>
+      <w:r>
+        <w:t xml:space="preserve"> при створені програм мовою програмування С++.</w:t>
       </w:r>
     </w:p>
     <w:p>
@@ -1048,9 +1098,17 @@
         <w:rPr>
           <w:lang w:val="en-US"/>
         </w:rPr>
-        <w:t xml:space="preserve"> – sup.h</w:t>
+        <w:t xml:space="preserve"> – </w:t>
+      </w:r>
+      <w:proofErr w:type="spellStart"/>
+      <w:r>
+        <w:rPr>
+          <w:lang w:val="en-US"/>
+        </w:rPr>
+        <w:t>sup.h</w:t>
       </w:r>
       <w:bookmarkEnd w:id="4"/>
+      <w:proofErr w:type="spellEnd"/>
     </w:p>
     <w:p>
       <w:pPr>
@@ -1088,9 +1146,17 @@
         <w:rPr>
           <w:lang w:val="en-US"/>
         </w:rPr>
-        <w:t>– lib.h</w:t>
+        <w:t xml:space="preserve">– </w:t>
+      </w:r>
+      <w:proofErr w:type="spellStart"/>
+      <w:r>
+        <w:rPr>
+          <w:lang w:val="en-US"/>
+        </w:rPr>
+        <w:t>lib.h</w:t>
       </w:r>
       <w:bookmarkEnd w:id="5"/>
+      <w:proofErr w:type="spellEnd"/>
     </w:p>
     <w:p>
       <w:pPr>
@@ -1167,7 +1233,49 @@
         <w:ind w:firstLine="851"/>
       </w:pPr>
       <w:r>
-        <w:t>Таким чином, ми навчилися при створенні програм мовою програмування С++.</w:t>
+        <w:t xml:space="preserve">Таким чином, ми навчилися </w:t>
+      </w:r>
+      <w:proofErr w:type="spellStart"/>
+      <w:r>
+        <w:rPr>
+          <w:lang w:val="en-US"/>
+        </w:rPr>
+        <w:t>обробляти</w:t>
+      </w:r>
+      <w:proofErr w:type="spellEnd"/>
+      <w:r>
+        <w:rPr>
+          <w:lang w:val="en-US"/>
+        </w:rPr>
+        <w:t xml:space="preserve"> </w:t>
+      </w:r>
+      <w:proofErr w:type="spellStart"/>
+      <w:r>
+        <w:rPr>
+          <w:lang w:val="en-US"/>
+        </w:rPr>
+        <w:t>виняткові</w:t>
+      </w:r>
+      <w:proofErr w:type="spellEnd"/>
+      <w:r>
+        <w:rPr>
+          <w:lang w:val="en-US"/>
+        </w:rPr>
+        <w:t xml:space="preserve"> </w:t>
+      </w:r>
+      <w:proofErr w:type="spellStart"/>
+      <w:r>
+        <w:rPr>
+          <w:lang w:val="en-US"/>
+        </w:rPr>
+        <w:t>ситуації</w:t>
+      </w:r>
+      <w:proofErr w:type="spellEnd"/>
+      <w:r>
+        <w:t xml:space="preserve"> </w:t>
+      </w:r>
+      <w:r>
+        <w:t>при створенні програм мовою програмування С++.</w:t>
       </w:r>
     </w:p>
     <w:sectPr>

</xml_diff>

<commit_message>
Sunday, April 23, 2023, 8:07:44 AM Eastern European Summer Time
</commit_message>
<xml_diff>
--- a/year1-term2/OOP/lb8/звіт.docx
+++ b/year1-term2/OOP/lb8/звіт.docx
@@ -1033,7 +1033,23 @@
         <w:ind w:firstLine="851"/>
       </w:pPr>
       <w:r>
-        <w:t>Текст завдання</w:t>
+        <w:t xml:space="preserve">Для  завдання  з  лабораторної  роботи  </w:t>
+      </w:r>
+      <w:proofErr w:type="spellStart"/>
+      <w:r>
+        <w:t>No</w:t>
+      </w:r>
+      <w:proofErr w:type="spellEnd"/>
+      <w:r>
+        <w:t xml:space="preserve">  5  виконати  обробку виняткових ситуацій з використанням класу </w:t>
+      </w:r>
+      <w:proofErr w:type="spellStart"/>
+      <w:r>
+        <w:t>Exception</w:t>
+      </w:r>
+      <w:proofErr w:type="spellEnd"/>
+      <w:r>
+        <w:t>.</w:t>
       </w:r>
     </w:p>
     <w:p>
@@ -1233,6 +1249,7 @@
         <w:ind w:firstLine="851"/>
       </w:pPr>
       <w:r>
+        <w:lastRenderedPageBreak/>
         <w:t xml:space="preserve">Таким чином, ми навчилися </w:t>
       </w:r>
       <w:proofErr w:type="spellStart"/>

</xml_diff>

<commit_message>
Monday, April 24, 2023, 9:27:43 AM Eastern European Summer Time
</commit_message>
<xml_diff>
--- a/year1-term2/OOP/lb8/звіт.docx
+++ b/year1-term2/OOP/lb8/звіт.docx
@@ -754,7 +754,7 @@
                 <w:noProof/>
                 <w:webHidden/>
               </w:rPr>
-              <w:t>10</w:t>
+              <w:t>12</w:t>
             </w:r>
             <w:r>
               <w:rPr>
@@ -833,7 +833,7 @@
                 <w:noProof/>
                 <w:webHidden/>
               </w:rPr>
-              <w:t>11</w:t>
+              <w:t>13</w:t>
             </w:r>
             <w:r>
               <w:rPr>
@@ -904,7 +904,7 @@
                 <w:noProof/>
                 <w:webHidden/>
               </w:rPr>
-              <w:t>19</w:t>
+              <w:t>20</w:t>
             </w:r>
             <w:r>
               <w:rPr>
@@ -975,7 +975,7 @@
                 <w:noProof/>
                 <w:webHidden/>
               </w:rPr>
-              <w:t>19</w:t>
+              <w:t>22</w:t>
             </w:r>
             <w:r>
               <w:rPr>
@@ -48192,9 +48192,9 @@
         </w:rPr>
         <w:lastRenderedPageBreak/>
         <w:drawing>
-          <wp:inline distT="0" distB="0" distL="0" distR="0" wp14:anchorId="4B311B77" wp14:editId="7C71B24F">
-            <wp:extent cx="5731510" cy="2881630"/>
-            <wp:effectExtent l="0" t="0" r="2540" b="0"/>
+          <wp:inline distT="0" distB="0" distL="0" distR="0" wp14:anchorId="3B5842F3" wp14:editId="440D264A">
+            <wp:extent cx="4887595" cy="8863330"/>
+            <wp:effectExtent l="0" t="0" r="8255" b="0"/>
             <wp:docPr id="1" name="Рисунок 1"/>
             <wp:cNvGraphicFramePr>
               <a:graphicFrameLocks xmlns:a="http://schemas.openxmlformats.org/drawingml/2006/main" noChangeAspect="1"/>
@@ -48215,7 +48215,7 @@
                   <pic:spPr>
                     <a:xfrm>
                       <a:off x="0" y="0"/>
-                      <a:ext cx="5731510" cy="2881630"/>
+                      <a:ext cx="4887595" cy="8863330"/>
                     </a:xfrm>
                     <a:prstGeom prst="rect">
                       <a:avLst/>

</xml_diff>